<commit_message>
Completed user story UASTORY_01 in version R003. Users can now properly use the radio buttons to generate test cases based on pre-selected country sets or make their own. Need to fix the reg expressions for the Custom List later.
</commit_message>
<xml_diff>
--- a/UAPageTestScrip_UserStory.docx
+++ b/UAPageTestScrip_UserStory.docx
@@ -14,7 +14,22 @@
     <w:p/>
     <w:p>
       <w:r>
-        <w:t>As a UA Team member, I would like to be able to replicate my test cases from Selenium IDE across all the countries of legal entities such as ROW and UK+ROE.</w:t>
+        <w:t xml:space="preserve">As a UA Team member, I would like to be able to replicate my test cases from Selenium IDE across </w:t>
+      </w:r>
+      <w:r>
+        <w:t>a</w:t>
+      </w:r>
+      <w:r>
+        <w:t xml:space="preserve"> full set of</w:t>
+      </w:r>
+      <w:r>
+        <w:t xml:space="preserve"> countries of legal entities such as ROW and UK+ROE</w:t>
+      </w:r>
+      <w:r>
+        <w:t xml:space="preserve"> or a set of countries of my choosing</w:t>
+      </w:r>
+      <w:r>
+        <w:t>.</w:t>
       </w:r>
       <w:r>
         <w:t xml:space="preserve"> </w:t>
@@ -31,7 +46,24 @@
         </w:numPr>
       </w:pPr>
       <w:r>
+        <w:t>UASTORY_01:</w:t>
+      </w:r>
+      <w:bookmarkStart w:id="0" w:name="_GoBack"/>
+      <w:bookmarkEnd w:id="0"/>
+      <w:r>
+        <w:t xml:space="preserve"> </w:t>
+      </w:r>
+      <w:r>
         <w:t>I want to be able to select either presets of entities or enter a list of countries to replicate my test case over.</w:t>
+      </w:r>
+      <w:r>
+        <w:t xml:space="preserve"> </w:t>
+      </w:r>
+      <w:r>
+        <w:rPr>
+          <w:highlight w:val="green"/>
+        </w:rPr>
+        <w:t>[DONE]</w:t>
       </w:r>
     </w:p>
     <w:p>
@@ -42,6 +74,9 @@
         </w:numPr>
       </w:pPr>
       <w:r>
+        <w:t xml:space="preserve">UASTORY_02: </w:t>
+      </w:r>
+      <w:r>
         <w:t>I want to be able to select whether my generated test code will be on SR2 stage, SR2 live, CA</w:t>
       </w:r>
       <w:r>
@@ -56,10 +91,11 @@
         </w:numPr>
       </w:pPr>
       <w:r>
+        <w:t xml:space="preserve">UASTORY_03: </w:t>
+      </w:r>
+      <w:r>
         <w:t>I want to be able to input the name corresponding to the filename of the page I want to test.</w:t>
       </w:r>
-      <w:bookmarkStart w:id="0" w:name="_GoBack"/>
-      <w:bookmarkEnd w:id="0"/>
     </w:p>
     <w:sectPr>
       <w:pgSz w:w="12240" w:h="15840"/>

</xml_diff>

<commit_message>
Story UASTORY_02 complete. Functionality for choosing a domain for testing has been implemented. I also removed many global vars and put them in their corresponding functions to help clean up the script and better protect the global object.
</commit_message>
<xml_diff>
--- a/UAPageTestScrip_UserStory.docx
+++ b/UAPageTestScrip_UserStory.docx
@@ -46,12 +46,7 @@
         </w:numPr>
       </w:pPr>
       <w:r>
-        <w:t>UASTORY_01:</w:t>
-      </w:r>
-      <w:bookmarkStart w:id="0" w:name="_GoBack"/>
-      <w:bookmarkEnd w:id="0"/>
-      <w:r>
-        <w:t xml:space="preserve"> </w:t>
+        <w:t xml:space="preserve">UASTORY_01: </w:t>
       </w:r>
       <w:r>
         <w:t>I want to be able to select either presets of entities or enter a list of countries to replicate my test case over.</w:t>
@@ -82,6 +77,15 @@
       <w:r>
         <w:t>T stage, or CAT live.</w:t>
       </w:r>
+      <w:r>
+        <w:t xml:space="preserve"> </w:t>
+      </w:r>
+      <w:r>
+        <w:rPr>
+          <w:highlight w:val="green"/>
+        </w:rPr>
+        <w:t>[DONE]</w:t>
+      </w:r>
     </w:p>
     <w:p>
       <w:pPr>
@@ -96,6 +100,8 @@
       <w:r>
         <w:t>I want to be able to input the name corresponding to the filename of the page I want to test.</w:t>
       </w:r>
+      <w:bookmarkStart w:id="0" w:name="_GoBack"/>
+      <w:bookmarkEnd w:id="0"/>
     </w:p>
     <w:sectPr>
       <w:pgSz w:w="12240" w:h="15840"/>

</xml_diff>